<commit_message>
first set of issues from ICON test environment have been resolved
</commit_message>
<xml_diff>
--- a/DDAS.API/App_Data/Templates/ComplianceFormTemplate - Bak.docx
+++ b/DDAS.API/App_Data/Templates/ComplianceFormTemplate - Bak.docx
@@ -427,6 +427,7 @@
               <w:rPr>
                 <w:rFonts w:cs="Arial"/>
                 <w:b/>
+                <w:color w:val="auto"/>
               </w:rPr>
             </w:pPr>
             <w:r>
@@ -435,7 +436,75 @@
                 <w:b/>
                 <w:color w:val="auto"/>
               </w:rPr>
-              <w:t xml:space="preserve">MEDICAL LICENSE NUMBER </w:t>
+              <w:t>M</w:t>
+            </w:r>
+            <w:r>
+              <w:rPr>
+                <w:rFonts w:cs="Arial"/>
+                <w:b/>
+                <w:color w:val="auto"/>
+              </w:rPr>
+              <w:t>edical</w:t>
+            </w:r>
+            <w:r>
+              <w:rPr>
+                <w:rFonts w:cs="Arial"/>
+                <w:b/>
+                <w:color w:val="auto"/>
+              </w:rPr>
+              <w:t xml:space="preserve"> L</w:t>
+            </w:r>
+            <w:r>
+              <w:rPr>
+                <w:rFonts w:cs="Arial"/>
+                <w:b/>
+                <w:color w:val="auto"/>
+              </w:rPr>
+              <w:t>icense</w:t>
+            </w:r>
+            <w:r>
+              <w:rPr>
+                <w:rFonts w:cs="Arial"/>
+                <w:b/>
+                <w:color w:val="auto"/>
+              </w:rPr>
+              <w:t xml:space="preserve"> N</w:t>
+            </w:r>
+            <w:r>
+              <w:rPr>
+                <w:rFonts w:cs="Arial"/>
+                <w:b/>
+                <w:color w:val="auto"/>
+              </w:rPr>
+              <w:t>umber</w:t>
+            </w:r>
+          </w:p>
+          <w:p>
+            <w:pPr>
+              <w:spacing w:before="120"/>
+              <w:jc w:val="center"/>
+              <w:rPr>
+                <w:rFonts w:cs="Arial"/>
+                <w:b/>
+              </w:rPr>
+            </w:pPr>
+            <w:r>
+              <w:rPr>
+                <w:rFonts w:cs="Arial"/>
+                <w:b/>
+                <w:color w:val="auto"/>
+              </w:rPr>
+              <w:t>(if applicable)</w:t>
+            </w:r>
+            <w:bookmarkStart w:id="0" w:name="_GoBack"/>
+            <w:bookmarkEnd w:id="0"/>
+            <w:r>
+              <w:rPr>
+                <w:rFonts w:cs="Arial"/>
+                <w:b/>
+                <w:color w:val="auto"/>
+              </w:rPr>
+              <w:t xml:space="preserve"> </w:t>
             </w:r>
           </w:p>
         </w:tc>
@@ -1482,8 +1551,6 @@
           <w:tab w:val="left" w:pos="7980"/>
         </w:tabs>
       </w:pPr>
-      <w:bookmarkStart w:id="0" w:name="_GoBack"/>
-      <w:bookmarkEnd w:id="0"/>
     </w:p>
     <w:sectPr>
       <w:headerReference w:type="default" r:id="rId12"/>

</xml_diff>

<commit_message>
Updated UnitOfWork constructor. It now reads two parameters, ConnectionString and DBName Updated the code in required projects when UnitOfWork instance was required
</commit_message>
<xml_diff>
--- a/DDAS.API/App_Data/Templates/ComplianceFormTemplate - Bak.docx
+++ b/DDAS.API/App_Data/Templates/ComplianceFormTemplate - Bak.docx
@@ -427,7 +427,6 @@
               <w:rPr>
                 <w:rFonts w:cs="Arial"/>
                 <w:b/>
-                <w:color w:val="auto"/>
               </w:rPr>
             </w:pPr>
             <w:r>
@@ -444,7 +443,7 @@
                 <w:b/>
                 <w:color w:val="auto"/>
               </w:rPr>
-              <w:t>edical</w:t>
+              <w:t xml:space="preserve">edical </w:t>
             </w:r>
             <w:r>
               <w:rPr>
@@ -452,7 +451,7 @@
                 <w:b/>
                 <w:color w:val="auto"/>
               </w:rPr>
-              <w:t xml:space="preserve"> L</w:t>
+              <w:t>L</w:t>
             </w:r>
             <w:r>
               <w:rPr>
@@ -478,26 +477,6 @@
               </w:rPr>
               <w:t>umber</w:t>
             </w:r>
-          </w:p>
-          <w:p>
-            <w:pPr>
-              <w:spacing w:before="120"/>
-              <w:jc w:val="center"/>
-              <w:rPr>
-                <w:rFonts w:cs="Arial"/>
-                <w:b/>
-              </w:rPr>
-            </w:pPr>
-            <w:r>
-              <w:rPr>
-                <w:rFonts w:cs="Arial"/>
-                <w:b/>
-                <w:color w:val="auto"/>
-              </w:rPr>
-              <w:t>(if applicable)</w:t>
-            </w:r>
-            <w:bookmarkStart w:id="0" w:name="_GoBack"/>
-            <w:bookmarkEnd w:id="0"/>
             <w:r>
               <w:rPr>
                 <w:rFonts w:cs="Arial"/>
@@ -795,35 +774,6 @@
         <w:jc w:val="left"/>
         <w:rPr>
           <w:rFonts w:cs="Arial"/>
-          <w:color w:val="auto"/>
-        </w:rPr>
-        <w:sectPr>
-          <w:headerReference w:type="default" r:id="rId8"/>
-          <w:footerReference w:type="default" r:id="rId9"/>
-          <w:endnotePr>
-            <w:numFmt w:val="decimal"/>
-          </w:endnotePr>
-          <w:type w:val="continuous"/>
-          <w:pgSz w:w="12240" w:h="15840"/>
-          <w:pgMar w:top="1987" w:right="1440" w:bottom="734" w:left="1440" w:header="864" w:footer="677" w:gutter="0"/>
-          <w:pgNumType w:start="1"/>
-          <w:cols w:space="720"/>
-          <w:docGrid w:linePitch="360"/>
-        </w:sectPr>
-      </w:pPr>
-    </w:p>
-    <w:p>
-      <w:pPr>
-        <w:keepLines w:val="0"/>
-        <w:widowControl/>
-        <w:overflowPunct/>
-        <w:autoSpaceDE/>
-        <w:autoSpaceDN/>
-        <w:adjustRightInd/>
-        <w:spacing w:after="0"/>
-        <w:jc w:val="left"/>
-        <w:rPr>
-          <w:rFonts w:cs="Arial"/>
           <w:b/>
         </w:rPr>
       </w:pPr>
@@ -1113,35 +1063,6 @@
     </w:p>
     <w:p>
       <w:pPr>
-        <w:keepLines w:val="0"/>
-        <w:widowControl/>
-        <w:overflowPunct/>
-        <w:autoSpaceDE/>
-        <w:autoSpaceDN/>
-        <w:adjustRightInd/>
-        <w:spacing w:after="0"/>
-        <w:jc w:val="left"/>
-        <w:rPr>
-          <w:rFonts w:cs="Arial"/>
-          <w:b/>
-        </w:rPr>
-        <w:sectPr>
-          <w:headerReference w:type="default" r:id="rId10"/>
-          <w:footerReference w:type="default" r:id="rId11"/>
-          <w:endnotePr>
-            <w:numFmt w:val="decimal"/>
-          </w:endnotePr>
-          <w:type w:val="continuous"/>
-          <w:pgSz w:w="12240" w:h="15840"/>
-          <w:pgMar w:top="1987" w:right="1440" w:bottom="734" w:left="1440" w:header="864" w:footer="677" w:gutter="0"/>
-          <w:pgNumType w:start="1"/>
-          <w:cols w:space="720"/>
-          <w:formProt w:val="0"/>
-        </w:sectPr>
-      </w:pPr>
-    </w:p>
-    <w:p>
-      <w:pPr>
         <w:spacing w:before="120" w:after="0"/>
         <w:rPr>
           <w:rFonts w:cs="Arial"/>
@@ -1153,8 +1074,7 @@
           <w:rFonts w:cs="Arial"/>
           <w:b/>
         </w:rPr>
-        <w:lastRenderedPageBreak/>
-        <w:t>If issues are identified (Yes checked above), plea</w:t>
+        <w:t>If issues are identified (Yes), plea</w:t>
       </w:r>
       <w:r>
         <w:rPr>
@@ -1264,7 +1184,35 @@
                 <w:rFonts w:cs="Arial"/>
                 <w:b/>
               </w:rPr>
-              <w:t>INVESTIGATOR NAME</w:t>
+              <w:t>INVESTIGATOR</w:t>
+            </w:r>
+            <w:r>
+              <w:rPr>
+                <w:rFonts w:cs="Arial"/>
+                <w:b/>
+              </w:rPr>
+              <w:t>/</w:t>
+            </w:r>
+          </w:p>
+          <w:p>
+            <w:pPr>
+              <w:widowControl/>
+              <w:overflowPunct/>
+              <w:autoSpaceDE/>
+              <w:adjustRightInd/>
+              <w:spacing w:after="0"/>
+              <w:jc w:val="center"/>
+              <w:rPr>
+                <w:rFonts w:cs="Arial"/>
+                <w:b/>
+              </w:rPr>
+            </w:pPr>
+            <w:r>
+              <w:rPr>
+                <w:rFonts w:cs="Arial"/>
+                <w:b/>
+              </w:rPr>
+              <w:t>INSTITUTE NAME</w:t>
             </w:r>
           </w:p>
         </w:tc>
@@ -1297,7 +1245,7 @@
                 <w:rFonts w:cs="Arial"/>
                 <w:b/>
               </w:rPr>
-              <w:t>DATE OF INSPECTION/ ACTION</w:t>
+              <w:t>DATE OF INSPECTION</w:t>
             </w:r>
           </w:p>
         </w:tc>
@@ -1348,19 +1296,11 @@
         <w:jc w:val="left"/>
         <w:rPr>
           <w:rFonts w:cs="Arial"/>
-          <w:color w:val="auto"/>
+          <w:b/>
         </w:rPr>
-        <w:sectPr>
-          <w:endnotePr>
-            <w:numFmt w:val="decimal"/>
-          </w:endnotePr>
-          <w:type w:val="continuous"/>
-          <w:pgSz w:w="12240" w:h="15840"/>
-          <w:pgMar w:top="1987" w:right="1440" w:bottom="734" w:left="1440" w:header="864" w:footer="677" w:gutter="0"/>
-          <w:pgNumType w:start="1"/>
-          <w:cols w:space="720"/>
-        </w:sectPr>
-      </w:pPr>
+      </w:pPr>
+      <w:bookmarkStart w:id="0" w:name="_GoBack"/>
+      <w:bookmarkEnd w:id="0"/>
     </w:p>
     <w:p>
       <w:pPr>
@@ -1380,49 +1320,6 @@
     </w:p>
     <w:p>
       <w:pPr>
-        <w:keepLines w:val="0"/>
-        <w:widowControl/>
-        <w:overflowPunct/>
-        <w:autoSpaceDE/>
-        <w:autoSpaceDN/>
-        <w:adjustRightInd/>
-        <w:spacing w:after="0"/>
-        <w:jc w:val="left"/>
-        <w:rPr>
-          <w:rFonts w:cs="Arial"/>
-          <w:b/>
-        </w:rPr>
-      </w:pPr>
-    </w:p>
-    <w:p>
-      <w:pPr>
-        <w:keepLines w:val="0"/>
-        <w:widowControl/>
-        <w:overflowPunct/>
-        <w:autoSpaceDE/>
-        <w:autoSpaceDN/>
-        <w:adjustRightInd/>
-        <w:spacing w:after="0"/>
-        <w:jc w:val="left"/>
-        <w:rPr>
-          <w:rFonts w:cs="Arial"/>
-          <w:b/>
-        </w:rPr>
-        <w:sectPr>
-          <w:endnotePr>
-            <w:numFmt w:val="decimal"/>
-          </w:endnotePr>
-          <w:type w:val="continuous"/>
-          <w:pgSz w:w="12240" w:h="15840"/>
-          <w:pgMar w:top="1987" w:right="1440" w:bottom="734" w:left="1440" w:header="864" w:footer="677" w:gutter="0"/>
-          <w:pgNumType w:start="1"/>
-          <w:cols w:space="720"/>
-          <w:formProt w:val="0"/>
-        </w:sectPr>
-      </w:pPr>
-    </w:p>
-    <w:p>
-      <w:pPr>
         <w:spacing w:before="120"/>
         <w:rPr>
           <w:rFonts w:cs="Arial"/>
@@ -1433,7 +1330,6 @@
           <w:rFonts w:cs="Arial"/>
           <w:b/>
         </w:rPr>
-        <w:lastRenderedPageBreak/>
         <w:t>Search Performed By:</w:t>
       </w:r>
     </w:p>
@@ -1477,12 +1373,11 @@
         <w:tc>
           <w:tcPr>
             <w:tcW w:w="4678" w:type="dxa"/>
-            <w:vMerge w:val="restart"/>
           </w:tcPr>
           <w:p>
             <w:pPr>
               <w:spacing w:before="120"/>
-              <w:jc w:val="center"/>
+              <w:jc w:val="left"/>
               <w:rPr>
                 <w:rFonts w:cs="Arial"/>
                 <w:b/>
@@ -1494,18 +1389,27 @@
                 <w:b/>
                 <w:color w:val="auto"/>
               </w:rPr>
-              <w:t>Signature:</w:t>
+              <w:t>Date</w:t>
+            </w:r>
+            <w:r>
+              <w:rPr>
+                <w:rFonts w:cs="Arial"/>
+                <w:b/>
+                <w:color w:val="auto"/>
+              </w:rPr>
+              <w:t>:</w:t>
             </w:r>
           </w:p>
         </w:tc>
       </w:tr>
       <w:tr>
         <w:trPr>
-          <w:trHeight w:val="736"/>
+          <w:trHeight w:val="1517"/>
         </w:trPr>
         <w:tc>
           <w:tcPr>
-            <w:tcW w:w="4928" w:type="dxa"/>
+            <w:tcW w:w="9606" w:type="dxa"/>
+            <w:gridSpan w:val="2"/>
           </w:tcPr>
           <w:p>
             <w:pPr>
@@ -1513,6 +1417,7 @@
               <w:jc w:val="left"/>
               <w:rPr>
                 <w:rFonts w:cs="Arial"/>
+                <w:b/>
                 <w:color w:val="auto"/>
               </w:rPr>
             </w:pPr>
@@ -1522,25 +1427,8 @@
                 <w:b/>
                 <w:color w:val="auto"/>
               </w:rPr>
-              <w:t>Date:</w:t>
+              <w:t>Signature:</w:t>
             </w:r>
-          </w:p>
-        </w:tc>
-        <w:tc>
-          <w:tcPr>
-            <w:tcW w:w="4678" w:type="dxa"/>
-            <w:vMerge/>
-          </w:tcPr>
-          <w:p>
-            <w:pPr>
-              <w:spacing w:before="120"/>
-              <w:jc w:val="center"/>
-              <w:rPr>
-                <w:rFonts w:cs="Arial"/>
-                <w:b/>
-                <w:color w:val="auto"/>
-              </w:rPr>
-            </w:pPr>
           </w:p>
         </w:tc>
       </w:tr>
@@ -1553,8 +1441,8 @@
       </w:pPr>
     </w:p>
     <w:sectPr>
-      <w:headerReference w:type="default" r:id="rId12"/>
-      <w:footerReference w:type="default" r:id="rId13"/>
+      <w:headerReference w:type="default" r:id="rId8"/>
+      <w:footerReference w:type="default" r:id="rId9"/>
       <w:endnotePr>
         <w:numFmt w:val="decimal"/>
       </w:endnotePr>
@@ -1733,259 +1621,6 @@
 </w:ftr>
 </file>
 
-<file path=word/footer2.xml><?xml version="1.0" encoding="utf-8"?>
-<w:ftr xmlns:wpc="http://schemas.microsoft.com/office/word/2010/wordprocessingCanvas" xmlns:mc="http://schemas.openxmlformats.org/markup-compatibility/2006" xmlns:o="urn:schemas-microsoft-com:office:office" xmlns:r="http://schemas.openxmlformats.org/officeDocument/2006/relationships" xmlns:m="http://schemas.openxmlformats.org/officeDocument/2006/math" xmlns:v="urn:schemas-microsoft-com:vml" xmlns:wp14="http://schemas.microsoft.com/office/word/2010/wordprocessingDrawing" xmlns:wp="http://schemas.openxmlformats.org/drawingml/2006/wordprocessingDrawing" xmlns:w10="urn:schemas-microsoft-com:office:word" xmlns:w="http://schemas.openxmlformats.org/wordprocessingml/2006/main" xmlns:w14="http://schemas.microsoft.com/office/word/2010/wordml" xmlns:wpg="http://schemas.microsoft.com/office/word/2010/wordprocessingGroup" xmlns:wpi="http://schemas.microsoft.com/office/word/2010/wordprocessingInk" xmlns:wne="http://schemas.microsoft.com/office/word/2006/wordml" xmlns:wps="http://schemas.microsoft.com/office/word/2010/wordprocessingShape" mc:Ignorable="w14 wp14">
-  <w:tbl>
-    <w:tblPr>
-      <w:tblW w:w="5000" w:type="pct"/>
-      <w:tblBorders>
-        <w:top w:val="single" w:sz="6" w:space="0" w:color="auto"/>
-      </w:tblBorders>
-      <w:tblLook w:val="0000" w:firstRow="0" w:lastRow="0" w:firstColumn="0" w:lastColumn="0" w:noHBand="0" w:noVBand="0"/>
-    </w:tblPr>
-    <w:tblGrid>
-      <w:gridCol w:w="6217"/>
-      <w:gridCol w:w="2030"/>
-      <w:gridCol w:w="1329"/>
-    </w:tblGrid>
-    <w:tr>
-      <w:trPr>
-        <w:trHeight w:val="133"/>
-      </w:trPr>
-      <w:tc>
-        <w:tcPr>
-          <w:tcW w:w="3245" w:type="pct"/>
-          <w:tcBorders>
-            <w:top w:val="single" w:sz="6" w:space="0" w:color="auto"/>
-            <w:left w:val="nil"/>
-            <w:bottom w:val="nil"/>
-            <w:right w:val="nil"/>
-          </w:tcBorders>
-        </w:tcPr>
-        <w:p>
-          <w:pPr>
-            <w:pStyle w:val="Footer"/>
-            <w:widowControl/>
-            <w:tabs>
-              <w:tab w:val="left" w:pos="720"/>
-            </w:tabs>
-            <w:rPr>
-              <w:bCs/>
-            </w:rPr>
-          </w:pPr>
-          <w:r>
-            <w:rPr>
-              <w:bCs/>
-              <w:position w:val="-6"/>
-            </w:rPr>
-            <w:t>SST002-SOP-F01/Version 1.0/Effective 28 April 2014</w:t>
-          </w:r>
-        </w:p>
-      </w:tc>
-      <w:tc>
-        <w:tcPr>
-          <w:tcW w:w="1060" w:type="pct"/>
-          <w:tcBorders>
-            <w:top w:val="single" w:sz="6" w:space="0" w:color="auto"/>
-            <w:left w:val="nil"/>
-            <w:bottom w:val="nil"/>
-            <w:right w:val="nil"/>
-          </w:tcBorders>
-        </w:tcPr>
-        <w:p>
-          <w:pPr>
-            <w:pStyle w:val="Footer"/>
-            <w:widowControl/>
-            <w:tabs>
-              <w:tab w:val="left" w:pos="720"/>
-            </w:tabs>
-            <w:jc w:val="center"/>
-          </w:pPr>
-          <w:r>
-            <w:t>(Ref. SST002-SOP)</w:t>
-          </w:r>
-        </w:p>
-      </w:tc>
-      <w:tc>
-        <w:tcPr>
-          <w:tcW w:w="694" w:type="pct"/>
-          <w:tcBorders>
-            <w:top w:val="single" w:sz="6" w:space="0" w:color="auto"/>
-            <w:left w:val="nil"/>
-            <w:bottom w:val="nil"/>
-            <w:right w:val="nil"/>
-          </w:tcBorders>
-        </w:tcPr>
-        <w:p>
-          <w:pPr>
-            <w:pStyle w:val="Footer"/>
-            <w:widowControl/>
-            <w:tabs>
-              <w:tab w:val="left" w:pos="720"/>
-            </w:tabs>
-            <w:jc w:val="right"/>
-          </w:pPr>
-          <w:r>
-            <w:t>Page: 2 of 2</w:t>
-          </w:r>
-        </w:p>
-      </w:tc>
-    </w:tr>
-  </w:tbl>
-  <w:p>
-    <w:pPr>
-      <w:pStyle w:val="Footer"/>
-    </w:pPr>
-  </w:p>
-</w:ftr>
-</file>
-
-<file path=word/footer3.xml><?xml version="1.0" encoding="utf-8"?>
-<w:ftr xmlns:wpc="http://schemas.microsoft.com/office/word/2010/wordprocessingCanvas" xmlns:mc="http://schemas.openxmlformats.org/markup-compatibility/2006" xmlns:o="urn:schemas-microsoft-com:office:office" xmlns:r="http://schemas.openxmlformats.org/officeDocument/2006/relationships" xmlns:m="http://schemas.openxmlformats.org/officeDocument/2006/math" xmlns:v="urn:schemas-microsoft-com:vml" xmlns:wp14="http://schemas.microsoft.com/office/word/2010/wordprocessingDrawing" xmlns:wp="http://schemas.openxmlformats.org/drawingml/2006/wordprocessingDrawing" xmlns:w10="urn:schemas-microsoft-com:office:word" xmlns:w="http://schemas.openxmlformats.org/wordprocessingml/2006/main" xmlns:w14="http://schemas.microsoft.com/office/word/2010/wordml" xmlns:wpg="http://schemas.microsoft.com/office/word/2010/wordprocessingGroup" xmlns:wpi="http://schemas.microsoft.com/office/word/2010/wordprocessingInk" xmlns:wne="http://schemas.microsoft.com/office/word/2006/wordml" xmlns:wps="http://schemas.microsoft.com/office/word/2010/wordprocessingShape" mc:Ignorable="w14 wp14">
-  <w:tbl>
-    <w:tblPr>
-      <w:tblW w:w="5000" w:type="pct"/>
-      <w:tblBorders>
-        <w:top w:val="single" w:sz="6" w:space="0" w:color="auto"/>
-      </w:tblBorders>
-      <w:tblLook w:val="0000" w:firstRow="0" w:lastRow="0" w:firstColumn="0" w:lastColumn="0" w:noHBand="0" w:noVBand="0"/>
-    </w:tblPr>
-    <w:tblGrid>
-      <w:gridCol w:w="6217"/>
-      <w:gridCol w:w="2030"/>
-      <w:gridCol w:w="1329"/>
-    </w:tblGrid>
-    <w:tr>
-      <w:trPr>
-        <w:trHeight w:val="133"/>
-      </w:trPr>
-      <w:tc>
-        <w:tcPr>
-          <w:tcW w:w="3245" w:type="pct"/>
-          <w:tcBorders>
-            <w:top w:val="single" w:sz="6" w:space="0" w:color="auto"/>
-            <w:left w:val="nil"/>
-            <w:bottom w:val="nil"/>
-            <w:right w:val="nil"/>
-          </w:tcBorders>
-        </w:tcPr>
-        <w:p>
-          <w:pPr>
-            <w:pStyle w:val="Footer"/>
-            <w:widowControl/>
-            <w:tabs>
-              <w:tab w:val="left" w:pos="720"/>
-            </w:tabs>
-            <w:rPr>
-              <w:bCs/>
-            </w:rPr>
-          </w:pPr>
-          <w:r>
-            <w:rPr>
-              <w:bCs/>
-              <w:position w:val="-6"/>
-            </w:rPr>
-            <w:t>SST002-SOP-F01/Version 1.0/Effective 28 April 2014</w:t>
-          </w:r>
-        </w:p>
-      </w:tc>
-      <w:tc>
-        <w:tcPr>
-          <w:tcW w:w="1060" w:type="pct"/>
-          <w:tcBorders>
-            <w:top w:val="single" w:sz="6" w:space="0" w:color="auto"/>
-            <w:left w:val="nil"/>
-            <w:bottom w:val="nil"/>
-            <w:right w:val="nil"/>
-          </w:tcBorders>
-        </w:tcPr>
-        <w:p>
-          <w:pPr>
-            <w:pStyle w:val="Footer"/>
-            <w:widowControl/>
-            <w:tabs>
-              <w:tab w:val="left" w:pos="720"/>
-            </w:tabs>
-            <w:jc w:val="center"/>
-          </w:pPr>
-          <w:r>
-            <w:t>(Ref. SST002-SOP)</w:t>
-          </w:r>
-        </w:p>
-      </w:tc>
-      <w:tc>
-        <w:tcPr>
-          <w:tcW w:w="694" w:type="pct"/>
-          <w:tcBorders>
-            <w:top w:val="single" w:sz="6" w:space="0" w:color="auto"/>
-            <w:left w:val="nil"/>
-            <w:bottom w:val="nil"/>
-            <w:right w:val="nil"/>
-          </w:tcBorders>
-        </w:tcPr>
-        <w:p>
-          <w:pPr>
-            <w:pStyle w:val="Footer"/>
-            <w:widowControl/>
-            <w:tabs>
-              <w:tab w:val="left" w:pos="720"/>
-            </w:tabs>
-            <w:jc w:val="right"/>
-          </w:pPr>
-          <w:r>
-            <w:t xml:space="preserve">Page: </w:t>
-          </w:r>
-          <w:r>
-            <w:fldChar w:fldCharType="begin"/>
-          </w:r>
-          <w:r>
-            <w:instrText xml:space="preserve"> PAGE  \* Arabic  \* MERGEFORMAT </w:instrText>
-          </w:r>
-          <w:r>
-            <w:fldChar w:fldCharType="separate"/>
-          </w:r>
-          <w:r>
-            <w:rPr>
-              <w:noProof/>
-            </w:rPr>
-            <w:t>2</w:t>
-          </w:r>
-          <w:r>
-            <w:fldChar w:fldCharType="end"/>
-          </w:r>
-          <w:r>
-            <w:t xml:space="preserve"> of </w:t>
-          </w:r>
-          <w:r>
-            <w:fldChar w:fldCharType="begin"/>
-          </w:r>
-          <w:r>
-            <w:instrText xml:space="preserve"> NUMPAGES  \# "0"  \* MERGEFORMAT </w:instrText>
-          </w:r>
-          <w:r>
-            <w:fldChar w:fldCharType="separate"/>
-          </w:r>
-          <w:r>
-            <w:rPr>
-              <w:noProof/>
-            </w:rPr>
-            <w:t>2</w:t>
-          </w:r>
-          <w:r>
-            <w:fldChar w:fldCharType="end"/>
-          </w:r>
-        </w:p>
-      </w:tc>
-    </w:tr>
-  </w:tbl>
-  <w:p>
-    <w:pPr>
-      <w:pStyle w:val="Footer"/>
-    </w:pPr>
-  </w:p>
-</w:ftr>
-</file>
-
 <file path=word/footnotes.xml><?xml version="1.0" encoding="utf-8"?>
 <w:footnotes xmlns:wpc="http://schemas.microsoft.com/office/word/2010/wordprocessingCanvas" xmlns:mc="http://schemas.openxmlformats.org/markup-compatibility/2006" xmlns:o="urn:schemas-microsoft-com:office:office" xmlns:r="http://schemas.openxmlformats.org/officeDocument/2006/relationships" xmlns:m="http://schemas.openxmlformats.org/officeDocument/2006/math" xmlns:v="urn:schemas-microsoft-com:vml" xmlns:wp14="http://schemas.microsoft.com/office/word/2010/wordprocessingDrawing" xmlns:wp="http://schemas.openxmlformats.org/drawingml/2006/wordprocessingDrawing" xmlns:w10="urn:schemas-microsoft-com:office:word" xmlns:w="http://schemas.openxmlformats.org/wordprocessingml/2006/main" xmlns:w14="http://schemas.microsoft.com/office/word/2010/wordml" xmlns:wpg="http://schemas.microsoft.com/office/word/2010/wordprocessingGroup" xmlns:wpi="http://schemas.microsoft.com/office/word/2010/wordprocessingInk" xmlns:wne="http://schemas.microsoft.com/office/word/2006/wordml" xmlns:wps="http://schemas.microsoft.com/office/word/2010/wordprocessingShape" mc:Ignorable="w14 wp14">
   <w:footnote w:type="separator" w:id="-1">
@@ -2016,139 +1651,7 @@
     <w:r>
       <w:rPr>
         <w:noProof/>
-        <w:lang w:val="en-IN" w:eastAsia="en-IN"/>
-      </w:rPr>
-      <w:drawing>
-        <wp:inline distT="0" distB="0" distL="0" distR="0" wp14:anchorId="21DC6A50" wp14:editId="1FE74CC4">
-          <wp:extent cx="1143000" cy="485775"/>
-          <wp:effectExtent l="0" t="0" r="0" b="9525"/>
-          <wp:docPr id="1" name="Picture 1" descr="ICON Logo sm"/>
-          <wp:cNvGraphicFramePr>
-            <a:graphicFrameLocks xmlns:a="http://schemas.openxmlformats.org/drawingml/2006/main" noChangeAspect="1"/>
-          </wp:cNvGraphicFramePr>
-          <a:graphic xmlns:a="http://schemas.openxmlformats.org/drawingml/2006/main">
-            <a:graphicData uri="http://schemas.openxmlformats.org/drawingml/2006/picture">
-              <pic:pic xmlns:pic="http://schemas.openxmlformats.org/drawingml/2006/picture">
-                <pic:nvPicPr>
-                  <pic:cNvPr id="0" name="Picture 1" descr="ICON Logo sm"/>
-                  <pic:cNvPicPr>
-                    <a:picLocks noChangeAspect="1" noChangeArrowheads="1"/>
-                  </pic:cNvPicPr>
-                </pic:nvPicPr>
-                <pic:blipFill>
-                  <a:blip r:embed="rId1">
-                    <a:extLst>
-                      <a:ext uri="{28A0092B-C50C-407E-A947-70E740481C1C}">
-                        <a14:useLocalDpi xmlns:a14="http://schemas.microsoft.com/office/drawing/2010/main" val="0"/>
-                      </a:ext>
-                    </a:extLst>
-                  </a:blip>
-                  <a:srcRect/>
-                  <a:stretch>
-                    <a:fillRect/>
-                  </a:stretch>
-                </pic:blipFill>
-                <pic:spPr bwMode="auto">
-                  <a:xfrm>
-                    <a:off x="0" y="0"/>
-                    <a:ext cx="1143000" cy="485775"/>
-                  </a:xfrm>
-                  <a:prstGeom prst="rect">
-                    <a:avLst/>
-                  </a:prstGeom>
-                  <a:noFill/>
-                  <a:ln>
-                    <a:noFill/>
-                  </a:ln>
-                </pic:spPr>
-              </pic:pic>
-            </a:graphicData>
-          </a:graphic>
-        </wp:inline>
-      </w:drawing>
-    </w:r>
-  </w:p>
-</w:hdr>
-</file>
-
-<file path=word/header2.xml><?xml version="1.0" encoding="utf-8"?>
-<w:hdr xmlns:wpc="http://schemas.microsoft.com/office/word/2010/wordprocessingCanvas" xmlns:mc="http://schemas.openxmlformats.org/markup-compatibility/2006" xmlns:o="urn:schemas-microsoft-com:office:office" xmlns:r="http://schemas.openxmlformats.org/officeDocument/2006/relationships" xmlns:m="http://schemas.openxmlformats.org/officeDocument/2006/math" xmlns:v="urn:schemas-microsoft-com:vml" xmlns:wp14="http://schemas.microsoft.com/office/word/2010/wordprocessingDrawing" xmlns:wp="http://schemas.openxmlformats.org/drawingml/2006/wordprocessingDrawing" xmlns:w10="urn:schemas-microsoft-com:office:word" xmlns:w="http://schemas.openxmlformats.org/wordprocessingml/2006/main" xmlns:w14="http://schemas.microsoft.com/office/word/2010/wordml" xmlns:wpg="http://schemas.microsoft.com/office/word/2010/wordprocessingGroup" xmlns:wpi="http://schemas.microsoft.com/office/word/2010/wordprocessingInk" xmlns:wne="http://schemas.microsoft.com/office/word/2006/wordml" xmlns:wps="http://schemas.microsoft.com/office/word/2010/wordprocessingShape" mc:Ignorable="w14 wp14">
-  <w:p>
-    <w:pPr>
-      <w:pStyle w:val="Header"/>
-      <w:widowControl/>
-      <w:jc w:val="right"/>
-    </w:pPr>
-    <w:r>
-      <w:rPr>
-        <w:noProof/>
-        <w:lang w:val="en-IN" w:eastAsia="en-IN"/>
-      </w:rPr>
-      <w:drawing>
-        <wp:inline distT="0" distB="0" distL="0" distR="0" wp14:anchorId="781DDEE5" wp14:editId="2CFCE364">
-          <wp:extent cx="1143000" cy="485775"/>
-          <wp:effectExtent l="0" t="0" r="0" b="9525"/>
-          <wp:docPr id="2" name="Picture 2" descr="ICON Logo sm"/>
-          <wp:cNvGraphicFramePr>
-            <a:graphicFrameLocks xmlns:a="http://schemas.openxmlformats.org/drawingml/2006/main" noChangeAspect="1"/>
-          </wp:cNvGraphicFramePr>
-          <a:graphic xmlns:a="http://schemas.openxmlformats.org/drawingml/2006/main">
-            <a:graphicData uri="http://schemas.openxmlformats.org/drawingml/2006/picture">
-              <pic:pic xmlns:pic="http://schemas.openxmlformats.org/drawingml/2006/picture">
-                <pic:nvPicPr>
-                  <pic:cNvPr id="0" name="Picture 2" descr="ICON Logo sm"/>
-                  <pic:cNvPicPr>
-                    <a:picLocks noChangeAspect="1" noChangeArrowheads="1"/>
-                  </pic:cNvPicPr>
-                </pic:nvPicPr>
-                <pic:blipFill>
-                  <a:blip r:embed="rId1">
-                    <a:extLst>
-                      <a:ext uri="{28A0092B-C50C-407E-A947-70E740481C1C}">
-                        <a14:useLocalDpi xmlns:a14="http://schemas.microsoft.com/office/drawing/2010/main" val="0"/>
-                      </a:ext>
-                    </a:extLst>
-                  </a:blip>
-                  <a:srcRect/>
-                  <a:stretch>
-                    <a:fillRect/>
-                  </a:stretch>
-                </pic:blipFill>
-                <pic:spPr bwMode="auto">
-                  <a:xfrm>
-                    <a:off x="0" y="0"/>
-                    <a:ext cx="1143000" cy="485775"/>
-                  </a:xfrm>
-                  <a:prstGeom prst="rect">
-                    <a:avLst/>
-                  </a:prstGeom>
-                  <a:noFill/>
-                  <a:ln>
-                    <a:noFill/>
-                  </a:ln>
-                </pic:spPr>
-              </pic:pic>
-            </a:graphicData>
-          </a:graphic>
-        </wp:inline>
-      </w:drawing>
-    </w:r>
-  </w:p>
-</w:hdr>
-</file>
-
-<file path=word/header3.xml><?xml version="1.0" encoding="utf-8"?>
-<w:hdr xmlns:wpc="http://schemas.microsoft.com/office/word/2010/wordprocessingCanvas" xmlns:mc="http://schemas.openxmlformats.org/markup-compatibility/2006" xmlns:o="urn:schemas-microsoft-com:office:office" xmlns:r="http://schemas.openxmlformats.org/officeDocument/2006/relationships" xmlns:m="http://schemas.openxmlformats.org/officeDocument/2006/math" xmlns:v="urn:schemas-microsoft-com:vml" xmlns:wp14="http://schemas.microsoft.com/office/word/2010/wordprocessingDrawing" xmlns:wp="http://schemas.openxmlformats.org/drawingml/2006/wordprocessingDrawing" xmlns:w10="urn:schemas-microsoft-com:office:word" xmlns:w="http://schemas.openxmlformats.org/wordprocessingml/2006/main" xmlns:w14="http://schemas.microsoft.com/office/word/2010/wordml" xmlns:wpg="http://schemas.microsoft.com/office/word/2010/wordprocessingGroup" xmlns:wpi="http://schemas.microsoft.com/office/word/2010/wordprocessingInk" xmlns:wne="http://schemas.microsoft.com/office/word/2006/wordml" xmlns:wps="http://schemas.microsoft.com/office/word/2010/wordprocessingShape" mc:Ignorable="w14 wp14">
-  <w:p>
-    <w:pPr>
-      <w:pStyle w:val="Header"/>
-      <w:widowControl/>
-      <w:jc w:val="right"/>
-    </w:pPr>
-    <w:r>
-      <w:rPr>
-        <w:noProof/>
-        <w:lang w:val="en-IN" w:eastAsia="en-IN"/>
+        <w:lang w:val="en-IE" w:eastAsia="ja-JP"/>
       </w:rPr>
       <w:drawing>
         <wp:inline distT="0" distB="0" distL="0" distR="0" wp14:anchorId="50ED4781" wp14:editId="39DCEDDD">

</xml_diff>

<commit_message>
released for production. ICON logo updated in complinace form template
</commit_message>
<xml_diff>
--- a/DDAS.API/App_Data/Templates/ComplianceFormTemplate - Bak.docx
+++ b/DDAS.API/App_Data/Templates/ComplianceFormTemplate - Bak.docx
@@ -1060,6 +1060,8 @@
           <w:b/>
         </w:rPr>
       </w:pPr>
+      <w:bookmarkStart w:id="0" w:name="_GoBack"/>
+      <w:bookmarkEnd w:id="0"/>
     </w:p>
     <w:p>
       <w:pPr>
@@ -1299,8 +1301,6 @@
           <w:b/>
         </w:rPr>
       </w:pPr>
-      <w:bookmarkStart w:id="0" w:name="_GoBack"/>
-      <w:bookmarkEnd w:id="0"/>
     </w:p>
     <w:p>
       <w:pPr>
@@ -1654,10 +1654,10 @@
         <w:lang w:val="en-IE" w:eastAsia="ja-JP"/>
       </w:rPr>
       <w:drawing>
-        <wp:inline distT="0" distB="0" distL="0" distR="0" wp14:anchorId="50ED4781" wp14:editId="39DCEDDD">
-          <wp:extent cx="1143000" cy="485775"/>
-          <wp:effectExtent l="0" t="0" r="0" b="9525"/>
-          <wp:docPr id="3" name="Picture 3" descr="ICON Logo sm"/>
+        <wp:inline distT="0" distB="0" distL="0" distR="0">
+          <wp:extent cx="1552575" cy="422237"/>
+          <wp:effectExtent l="0" t="0" r="0" b="0"/>
+          <wp:docPr id="1" name="Picture 1"/>
           <wp:cNvGraphicFramePr>
             <a:graphicFrameLocks xmlns:a="http://schemas.openxmlformats.org/drawingml/2006/main" noChangeAspect="1"/>
           </wp:cNvGraphicFramePr>
@@ -1665,7 +1665,7 @@
             <a:graphicData uri="http://schemas.openxmlformats.org/drawingml/2006/picture">
               <pic:pic xmlns:pic="http://schemas.openxmlformats.org/drawingml/2006/picture">
                 <pic:nvPicPr>
-                  <pic:cNvPr id="0" name="Picture 3" descr="ICON Logo sm"/>
+                  <pic:cNvPr id="0" name="Picture 1"/>
                   <pic:cNvPicPr>
                     <a:picLocks noChangeAspect="1" noChangeArrowheads="1"/>
                   </pic:cNvPicPr>
@@ -1686,7 +1686,7 @@
                 <pic:spPr bwMode="auto">
                   <a:xfrm>
                     <a:off x="0" y="0"/>
-                    <a:ext cx="1143000" cy="485775"/>
+                    <a:ext cx="1562956" cy="425060"/>
                   </a:xfrm>
                   <a:prstGeom prst="rect">
                     <a:avLst/>

</xml_diff>